<commit_message>
User can be added
</commit_message>
<xml_diff>
--- a/Текстовая часть.docx
+++ b/Текстовая часть.docx
@@ -757,6 +757,7 @@
         <w:rPr>
           <w:sz w:val="28"/>
           <w:szCs w:val="28"/>
+          <w:lang w:val="en-US"/>
         </w:rPr>
       </w:pPr>
     </w:p>
@@ -770,6 +771,7 @@
         <w:rPr>
           <w:sz w:val="28"/>
           <w:szCs w:val="28"/>
+          <w:lang w:val="en-US"/>
         </w:rPr>
       </w:pPr>
     </w:p>
@@ -783,6 +785,61 @@
         <w:rPr>
           <w:sz w:val="28"/>
           <w:szCs w:val="28"/>
+          <w:lang w:val="en-US"/>
+        </w:rPr>
+      </w:pPr>
+    </w:p>
+    <w:p>
+      <w:pPr>
+        <w:autoSpaceDE w:val="0"/>
+        <w:autoSpaceDN w:val="0"/>
+        <w:adjustRightInd w:val="0"/>
+        <w:ind w:firstLine="360"/>
+        <w:jc w:val="center"/>
+        <w:rPr>
+          <w:sz w:val="28"/>
+          <w:szCs w:val="28"/>
+          <w:lang w:val="en-US"/>
+        </w:rPr>
+      </w:pPr>
+    </w:p>
+    <w:p>
+      <w:pPr>
+        <w:autoSpaceDE w:val="0"/>
+        <w:autoSpaceDN w:val="0"/>
+        <w:adjustRightInd w:val="0"/>
+        <w:ind w:firstLine="360"/>
+        <w:jc w:val="center"/>
+        <w:rPr>
+          <w:sz w:val="28"/>
+          <w:szCs w:val="28"/>
+          <w:lang w:val="en-US"/>
+        </w:rPr>
+      </w:pPr>
+    </w:p>
+    <w:p>
+      <w:pPr>
+        <w:autoSpaceDE w:val="0"/>
+        <w:autoSpaceDN w:val="0"/>
+        <w:adjustRightInd w:val="0"/>
+        <w:ind w:firstLine="360"/>
+        <w:jc w:val="center"/>
+        <w:rPr>
+          <w:sz w:val="28"/>
+          <w:szCs w:val="28"/>
+        </w:rPr>
+      </w:pPr>
+    </w:p>
+    <w:p>
+      <w:pPr>
+        <w:autoSpaceDE w:val="0"/>
+        <w:autoSpaceDN w:val="0"/>
+        <w:adjustRightInd w:val="0"/>
+        <w:ind w:firstLine="360"/>
+        <w:jc w:val="center"/>
+        <w:rPr>
+          <w:sz w:val="28"/>
+          <w:szCs w:val="28"/>
         </w:rPr>
       </w:pPr>
       <w:r>
@@ -799,6 +856,388 @@
         </w:rPr>
         <w:t>9</w:t>
       </w:r>
+    </w:p>
+    <w:p>
+      <w:pPr>
+        <w:spacing w:after="200" w:line="276" w:lineRule="auto"/>
+        <w:rPr>
+          <w:sz w:val="36"/>
+          <w:szCs w:val="36"/>
+        </w:rPr>
+      </w:pPr>
+      <w:r>
+        <w:rPr>
+          <w:sz w:val="36"/>
+          <w:szCs w:val="36"/>
+        </w:rPr>
+        <w:br w:type="page"/>
+      </w:r>
+    </w:p>
+    <w:p>
+      <w:pPr>
+        <w:pStyle w:val="a3"/>
+        <w:spacing w:after="0"/>
+        <w:jc w:val="center"/>
+        <w:rPr>
+          <w:sz w:val="28"/>
+          <w:szCs w:val="28"/>
+        </w:rPr>
+      </w:pPr>
+      <w:r>
+        <w:rPr>
+          <w:sz w:val="28"/>
+          <w:szCs w:val="28"/>
+        </w:rPr>
+        <w:lastRenderedPageBreak/>
+        <w:t>ГОСУДАРСТВЕННОЕ УЧРЕЖДЕНИЕ</w:t>
+      </w:r>
+    </w:p>
+    <w:p>
+      <w:pPr>
+        <w:pStyle w:val="a3"/>
+        <w:spacing w:after="0"/>
+        <w:jc w:val="center"/>
+        <w:rPr>
+          <w:sz w:val="28"/>
+          <w:szCs w:val="28"/>
+        </w:rPr>
+      </w:pPr>
+      <w:r>
+        <w:rPr>
+          <w:sz w:val="28"/>
+          <w:szCs w:val="28"/>
+        </w:rPr>
+        <w:t>ВЫСШЕГО ПРОФЕССИОНАЛЬНОГО ОБРАЗОВАНИЯ</w:t>
+      </w:r>
+    </w:p>
+    <w:p>
+      <w:pPr>
+        <w:pStyle w:val="a3"/>
+        <w:spacing w:after="0"/>
+        <w:jc w:val="center"/>
+        <w:rPr>
+          <w:sz w:val="28"/>
+          <w:szCs w:val="28"/>
+        </w:rPr>
+      </w:pPr>
+      <w:r>
+        <w:rPr>
+          <w:sz w:val="28"/>
+          <w:szCs w:val="28"/>
+        </w:rPr>
+        <w:t>«БЕЛОРУССКО-РОССИЙСКИЙ УНИВЕРСИТЕТ»</w:t>
+      </w:r>
+    </w:p>
+    <w:p>
+      <w:pPr>
+        <w:spacing w:line="204" w:lineRule="auto"/>
+        <w:jc w:val="center"/>
+        <w:rPr>
+          <w:sz w:val="28"/>
+          <w:szCs w:val="28"/>
+        </w:rPr>
+      </w:pPr>
+    </w:p>
+    <w:p>
+      <w:pPr>
+        <w:spacing w:line="204" w:lineRule="auto"/>
+        <w:rPr>
+          <w:sz w:val="28"/>
+          <w:szCs w:val="28"/>
+        </w:rPr>
+      </w:pPr>
+      <w:r>
+        <w:rPr>
+          <w:sz w:val="28"/>
+          <w:szCs w:val="28"/>
+        </w:rPr>
+        <w:t>Факультет Электротехнический</w:t>
+      </w:r>
+    </w:p>
+    <w:p>
+      <w:pPr>
+        <w:spacing w:line="204" w:lineRule="auto"/>
+        <w:jc w:val="center"/>
+        <w:rPr>
+          <w:sz w:val="28"/>
+          <w:szCs w:val="28"/>
+        </w:rPr>
+      </w:pPr>
+    </w:p>
+    <w:p>
+      <w:pPr>
+        <w:spacing w:line="204" w:lineRule="auto"/>
+        <w:rPr>
+          <w:sz w:val="28"/>
+          <w:szCs w:val="28"/>
+        </w:rPr>
+      </w:pPr>
+      <w:r>
+        <w:rPr>
+          <w:sz w:val="28"/>
+          <w:szCs w:val="28"/>
+        </w:rPr>
+        <w:t>«Утверждаю»</w:t>
+      </w:r>
+    </w:p>
+    <w:p>
+      <w:pPr>
+        <w:spacing w:line="204" w:lineRule="auto"/>
+        <w:rPr>
+          <w:sz w:val="28"/>
+          <w:szCs w:val="28"/>
+        </w:rPr>
+      </w:pPr>
+    </w:p>
+    <w:p>
+      <w:pPr>
+        <w:spacing w:line="204" w:lineRule="auto"/>
+        <w:rPr>
+          <w:sz w:val="28"/>
+          <w:szCs w:val="28"/>
+        </w:rPr>
+      </w:pPr>
+      <w:r>
+        <w:rPr>
+          <w:sz w:val="28"/>
+          <w:szCs w:val="28"/>
+        </w:rPr>
+        <w:t xml:space="preserve">Заведующий кафедрой__________  </w:t>
+      </w:r>
+    </w:p>
+    <w:p>
+      <w:pPr>
+        <w:spacing w:line="204" w:lineRule="auto"/>
+        <w:rPr>
+          <w:sz w:val="28"/>
+          <w:szCs w:val="28"/>
+        </w:rPr>
+      </w:pPr>
+      <w:r>
+        <w:rPr>
+          <w:sz w:val="28"/>
+          <w:szCs w:val="28"/>
+        </w:rPr>
+        <w:t>«__» ____________ 201</w:t>
+      </w:r>
+      <w:r>
+        <w:rPr>
+          <w:sz w:val="28"/>
+          <w:szCs w:val="28"/>
+        </w:rPr>
+        <w:t>9</w:t>
+      </w:r>
+      <w:r>
+        <w:rPr>
+          <w:sz w:val="28"/>
+          <w:szCs w:val="28"/>
+        </w:rPr>
+        <w:t xml:space="preserve"> г.</w:t>
+      </w:r>
+    </w:p>
+    <w:p>
+      <w:pPr>
+        <w:spacing w:line="204" w:lineRule="auto"/>
+        <w:rPr>
+          <w:sz w:val="28"/>
+          <w:szCs w:val="28"/>
+        </w:rPr>
+      </w:pPr>
+    </w:p>
+    <w:p>
+      <w:pPr>
+        <w:spacing w:line="204" w:lineRule="auto"/>
+        <w:rPr>
+          <w:sz w:val="28"/>
+          <w:szCs w:val="28"/>
+        </w:rPr>
+      </w:pPr>
+    </w:p>
+    <w:p>
+      <w:pPr>
+        <w:pStyle w:val="2"/>
+        <w:spacing w:line="204" w:lineRule="auto"/>
+        <w:rPr>
+          <w:b w:val="0"/>
+          <w:sz w:val="28"/>
+          <w:szCs w:val="28"/>
+        </w:rPr>
+      </w:pPr>
+      <w:r>
+        <w:rPr>
+          <w:b w:val="0"/>
+          <w:sz w:val="28"/>
+          <w:szCs w:val="28"/>
+        </w:rPr>
+        <w:t>З А Д А Н И Е</w:t>
+      </w:r>
+    </w:p>
+    <w:p>
+      <w:pPr>
+        <w:spacing w:line="204" w:lineRule="auto"/>
+        <w:jc w:val="center"/>
+        <w:rPr>
+          <w:sz w:val="28"/>
+          <w:szCs w:val="28"/>
+        </w:rPr>
+      </w:pPr>
+      <w:r>
+        <w:rPr>
+          <w:sz w:val="28"/>
+          <w:szCs w:val="28"/>
+        </w:rPr>
+        <w:t xml:space="preserve">на курсовую  работу по дисциплине «Основы алгоритмизации и программирования»  </w:t>
+      </w:r>
+    </w:p>
+    <w:p>
+      <w:pPr>
+        <w:jc w:val="center"/>
+        <w:rPr>
+          <w:sz w:val="28"/>
+          <w:szCs w:val="28"/>
+        </w:rPr>
+      </w:pPr>
+      <w:r>
+        <w:rPr>
+          <w:sz w:val="28"/>
+          <w:szCs w:val="28"/>
+        </w:rPr>
+        <w:t xml:space="preserve">студенту                </w:t>
+      </w:r>
+      <w:r>
+        <w:rPr>
+          <w:sz w:val="28"/>
+          <w:szCs w:val="28"/>
+        </w:rPr>
+        <w:t xml:space="preserve">                   Самусев Д.А</w:t>
+      </w:r>
+      <w:r>
+        <w:rPr>
+          <w:sz w:val="28"/>
+          <w:szCs w:val="28"/>
+        </w:rPr>
+        <w:t xml:space="preserve">                       гр. №</w:t>
+      </w:r>
+      <w:r>
+        <w:rPr>
+          <w:sz w:val="28"/>
+          <w:szCs w:val="28"/>
+        </w:rPr>
+        <w:t xml:space="preserve"> АСОИ-181</w:t>
+      </w:r>
+    </w:p>
+    <w:p>
+      <w:pPr>
+        <w:autoSpaceDE w:val="0"/>
+        <w:autoSpaceDN w:val="0"/>
+        <w:adjustRightInd w:val="0"/>
+        <w:ind w:firstLine="360"/>
+        <w:jc w:val="center"/>
+        <w:rPr>
+          <w:sz w:val="28"/>
+          <w:szCs w:val="28"/>
+        </w:rPr>
+      </w:pPr>
+    </w:p>
+    <w:p>
+      <w:pPr>
+        <w:spacing w:line="204" w:lineRule="auto"/>
+        <w:jc w:val="both"/>
+        <w:rPr>
+          <w:sz w:val="28"/>
+          <w:szCs w:val="28"/>
+        </w:rPr>
+      </w:pPr>
+      <w:r>
+        <w:rPr>
+          <w:sz w:val="28"/>
+          <w:szCs w:val="28"/>
+        </w:rPr>
+        <w:t xml:space="preserve">1. </w:t>
+      </w:r>
+      <w:r>
+        <w:rPr>
+          <w:bCs/>
+          <w:sz w:val="28"/>
+          <w:szCs w:val="28"/>
+        </w:rPr>
+        <w:t>Тема курсовой работы:</w:t>
+      </w:r>
+      <w:r>
+        <w:rPr>
+          <w:sz w:val="28"/>
+          <w:szCs w:val="28"/>
+        </w:rPr>
+        <w:t xml:space="preserve"> Разработка программ</w:t>
+      </w:r>
+      <w:r>
+        <w:rPr>
+          <w:sz w:val="28"/>
+          <w:szCs w:val="28"/>
+        </w:rPr>
+        <w:t>ы учёта успеваемости студентов</w:t>
+      </w:r>
+    </w:p>
+    <w:p>
+      <w:pPr>
+        <w:spacing w:line="204" w:lineRule="auto"/>
+        <w:rPr>
+          <w:sz w:val="28"/>
+          <w:szCs w:val="28"/>
+        </w:rPr>
+      </w:pPr>
+      <w:r>
+        <w:rPr>
+          <w:sz w:val="28"/>
+          <w:szCs w:val="28"/>
+        </w:rPr>
+        <w:t xml:space="preserve">2. </w:t>
+      </w:r>
+      <w:r>
+        <w:rPr>
+          <w:bCs/>
+          <w:sz w:val="28"/>
+          <w:szCs w:val="28"/>
+        </w:rPr>
+        <w:t xml:space="preserve">Срок сдачи законченной работы:  </w:t>
+      </w:r>
+      <w:r>
+        <w:rPr>
+          <w:sz w:val="28"/>
+          <w:szCs w:val="28"/>
+        </w:rPr>
+        <w:t xml:space="preserve"> </w:t>
+      </w:r>
+    </w:p>
+    <w:p>
+      <w:pPr>
+        <w:pStyle w:val="a5"/>
+        <w:rPr>
+          <w:bCs/>
+          <w:sz w:val="28"/>
+          <w:szCs w:val="28"/>
+          <w:lang w:val="en-US"/>
+        </w:rPr>
+      </w:pPr>
+      <w:r>
+        <w:rPr>
+          <w:bCs/>
+          <w:sz w:val="28"/>
+          <w:szCs w:val="28"/>
+        </w:rPr>
+        <w:t xml:space="preserve">3. Исходные данные к курсовой работе: </w:t>
+      </w:r>
+    </w:p>
+    <w:p>
+      <w:pPr>
+        <w:pStyle w:val="a5"/>
+        <w:rPr>
+          <w:bCs/>
+          <w:sz w:val="28"/>
+          <w:szCs w:val="28"/>
+          <w:lang w:val="en-US"/>
+        </w:rPr>
+      </w:pPr>
     </w:p>
     <w:p>
       <w:pPr>
@@ -808,296 +1247,40 @@
         <w:ind w:firstLine="567"/>
         <w:jc w:val="both"/>
         <w:rPr>
-          <w:sz w:val="36"/>
-          <w:szCs w:val="36"/>
-        </w:rPr>
-      </w:pPr>
-    </w:p>
-    <w:p>
-      <w:pPr>
-        <w:spacing w:after="200" w:line="276" w:lineRule="auto"/>
-        <w:rPr>
-          <w:sz w:val="36"/>
-          <w:szCs w:val="36"/>
-        </w:rPr>
-      </w:pPr>
-      <w:r>
-        <w:rPr>
-          <w:sz w:val="36"/>
-          <w:szCs w:val="36"/>
-        </w:rPr>
-        <w:br w:type="page"/>
-      </w:r>
-    </w:p>
-    <w:p>
-      <w:pPr>
-        <w:pStyle w:val="a3"/>
-        <w:spacing w:after="0"/>
-        <w:jc w:val="center"/>
-        <w:rPr>
-          <w:sz w:val="28"/>
-          <w:szCs w:val="28"/>
-        </w:rPr>
-      </w:pPr>
-      <w:r>
-        <w:rPr>
-          <w:sz w:val="28"/>
-          <w:szCs w:val="28"/>
-        </w:rPr>
-        <w:lastRenderedPageBreak/>
-        <w:t>ГОСУДАРСТВЕННОЕ УЧРЕЖДЕНИЕ</w:t>
-      </w:r>
-    </w:p>
-    <w:p>
-      <w:pPr>
-        <w:pStyle w:val="a3"/>
-        <w:spacing w:after="0"/>
-        <w:jc w:val="center"/>
-        <w:rPr>
-          <w:sz w:val="28"/>
-          <w:szCs w:val="28"/>
-        </w:rPr>
-      </w:pPr>
-      <w:r>
-        <w:rPr>
-          <w:sz w:val="28"/>
-          <w:szCs w:val="28"/>
-        </w:rPr>
-        <w:t>ВЫСШЕГО ПРОФЕССИОНАЛЬНОГО ОБРАЗОВАНИЯ</w:t>
-      </w:r>
-    </w:p>
-    <w:p>
-      <w:pPr>
-        <w:pStyle w:val="a3"/>
-        <w:spacing w:after="0"/>
-        <w:jc w:val="center"/>
-        <w:rPr>
-          <w:sz w:val="28"/>
-          <w:szCs w:val="28"/>
-        </w:rPr>
-      </w:pPr>
-      <w:r>
-        <w:rPr>
-          <w:sz w:val="28"/>
-          <w:szCs w:val="28"/>
-        </w:rPr>
-        <w:t>«БЕЛОРУССКО-РОССИЙСКИЙ УНИВЕРСИТЕТ»</w:t>
-      </w:r>
-    </w:p>
-    <w:p>
-      <w:pPr>
-        <w:spacing w:line="204" w:lineRule="auto"/>
-        <w:jc w:val="center"/>
-        <w:rPr>
-          <w:sz w:val="28"/>
-          <w:szCs w:val="28"/>
-        </w:rPr>
-      </w:pPr>
-    </w:p>
-    <w:p>
-      <w:pPr>
-        <w:spacing w:line="204" w:lineRule="auto"/>
-        <w:rPr>
-          <w:sz w:val="28"/>
-          <w:szCs w:val="28"/>
-        </w:rPr>
-      </w:pPr>
-      <w:r>
-        <w:rPr>
-          <w:sz w:val="28"/>
-          <w:szCs w:val="28"/>
-        </w:rPr>
-        <w:t>Факультет Электротехнический</w:t>
-      </w:r>
-    </w:p>
-    <w:p>
-      <w:pPr>
-        <w:spacing w:line="204" w:lineRule="auto"/>
-        <w:jc w:val="center"/>
-        <w:rPr>
-          <w:sz w:val="28"/>
-          <w:szCs w:val="28"/>
-        </w:rPr>
-      </w:pPr>
-    </w:p>
-    <w:p>
-      <w:pPr>
-        <w:spacing w:line="204" w:lineRule="auto"/>
-        <w:rPr>
-          <w:sz w:val="28"/>
-          <w:szCs w:val="28"/>
-        </w:rPr>
-      </w:pPr>
-      <w:r>
-        <w:rPr>
-          <w:sz w:val="28"/>
-          <w:szCs w:val="28"/>
-        </w:rPr>
-        <w:t>«Утверждаю»</w:t>
-      </w:r>
-    </w:p>
-    <w:p>
-      <w:pPr>
-        <w:spacing w:line="204" w:lineRule="auto"/>
-        <w:rPr>
-          <w:sz w:val="28"/>
-          <w:szCs w:val="28"/>
-        </w:rPr>
-      </w:pPr>
-    </w:p>
-    <w:p>
-      <w:pPr>
-        <w:spacing w:line="204" w:lineRule="auto"/>
-        <w:rPr>
-          <w:sz w:val="28"/>
-          <w:szCs w:val="28"/>
-        </w:rPr>
-      </w:pPr>
-      <w:r>
-        <w:rPr>
-          <w:sz w:val="28"/>
-          <w:szCs w:val="28"/>
-        </w:rPr>
-        <w:t xml:space="preserve">Заведующий кафедрой__________  </w:t>
-      </w:r>
-    </w:p>
-    <w:p>
-      <w:pPr>
-        <w:spacing w:line="204" w:lineRule="auto"/>
-        <w:rPr>
-          <w:sz w:val="28"/>
-          <w:szCs w:val="28"/>
-        </w:rPr>
-      </w:pPr>
-      <w:r>
-        <w:rPr>
-          <w:sz w:val="28"/>
-          <w:szCs w:val="28"/>
-        </w:rPr>
-        <w:t>«__» ____________ 201</w:t>
-      </w:r>
-      <w:r>
-        <w:rPr>
-          <w:sz w:val="28"/>
-          <w:szCs w:val="28"/>
-        </w:rPr>
-        <w:t>9</w:t>
-      </w:r>
-      <w:r>
-        <w:rPr>
-          <w:sz w:val="28"/>
-          <w:szCs w:val="28"/>
-        </w:rPr>
-        <w:t xml:space="preserve"> г.</w:t>
-      </w:r>
-    </w:p>
-    <w:p>
-      <w:pPr>
-        <w:spacing w:line="204" w:lineRule="auto"/>
-        <w:rPr>
-          <w:sz w:val="28"/>
-          <w:szCs w:val="28"/>
-        </w:rPr>
-      </w:pPr>
-    </w:p>
-    <w:p>
-      <w:pPr>
-        <w:spacing w:line="204" w:lineRule="auto"/>
-        <w:rPr>
-          <w:sz w:val="28"/>
-          <w:szCs w:val="28"/>
-        </w:rPr>
-      </w:pPr>
-    </w:p>
-    <w:p>
-      <w:pPr>
-        <w:pStyle w:val="2"/>
-        <w:spacing w:line="204" w:lineRule="auto"/>
-        <w:rPr>
-          <w:b w:val="0"/>
-          <w:sz w:val="28"/>
-          <w:szCs w:val="28"/>
-        </w:rPr>
-      </w:pPr>
-      <w:r>
-        <w:rPr>
-          <w:b w:val="0"/>
-          <w:sz w:val="28"/>
-          <w:szCs w:val="28"/>
-        </w:rPr>
-        <w:t>З А Д А Н И Е</w:t>
-      </w:r>
-    </w:p>
-    <w:p>
-      <w:pPr>
-        <w:spacing w:line="204" w:lineRule="auto"/>
-        <w:jc w:val="center"/>
-        <w:rPr>
-          <w:sz w:val="28"/>
-          <w:szCs w:val="28"/>
-        </w:rPr>
-      </w:pPr>
-      <w:r>
-        <w:rPr>
-          <w:sz w:val="28"/>
-          <w:szCs w:val="28"/>
-        </w:rPr>
-        <w:t xml:space="preserve">на курсовую  работу по дисциплине «Основы алгоритмизации и программирования»  </w:t>
-      </w:r>
-    </w:p>
-    <w:p>
-      <w:pPr>
-        <w:jc w:val="center"/>
-        <w:rPr>
-          <w:sz w:val="28"/>
-          <w:szCs w:val="28"/>
-        </w:rPr>
-      </w:pPr>
-      <w:r>
-        <w:rPr>
-          <w:sz w:val="28"/>
-          <w:szCs w:val="28"/>
-        </w:rPr>
-        <w:t xml:space="preserve">студенту                </w:t>
-      </w:r>
-      <w:r>
-        <w:rPr>
-          <w:sz w:val="28"/>
-          <w:szCs w:val="28"/>
-        </w:rPr>
-        <w:t xml:space="preserve">                   Самусев Д.А</w:t>
-      </w:r>
-      <w:r>
-        <w:rPr>
-          <w:sz w:val="28"/>
-          <w:szCs w:val="28"/>
-        </w:rPr>
-        <w:t xml:space="preserve">                       гр. №</w:t>
-      </w:r>
-      <w:r>
-        <w:rPr>
-          <w:sz w:val="28"/>
-          <w:szCs w:val="28"/>
-        </w:rPr>
-        <w:t xml:space="preserve"> АСОИ-181</w:t>
-      </w:r>
-    </w:p>
-    <w:p>
-      <w:pPr>
-        <w:autoSpaceDE w:val="0"/>
-        <w:autoSpaceDN w:val="0"/>
-        <w:adjustRightInd w:val="0"/>
-        <w:ind w:firstLine="360"/>
-        <w:jc w:val="center"/>
-        <w:rPr>
-          <w:sz w:val="28"/>
-          <w:szCs w:val="28"/>
-        </w:rPr>
-      </w:pPr>
-    </w:p>
-    <w:p>
-      <w:pPr>
-        <w:spacing w:line="204" w:lineRule="auto"/>
+          <w:sz w:val="28"/>
+          <w:szCs w:val="28"/>
+        </w:rPr>
+      </w:pPr>
+      <w:r>
+        <w:rPr>
+          <w:sz w:val="28"/>
+          <w:szCs w:val="28"/>
+          <w:lang w:val="en-US"/>
+        </w:rPr>
+        <w:tab/>
+      </w:r>
+      <w:r>
+        <w:rPr>
+          <w:sz w:val="28"/>
+          <w:szCs w:val="28"/>
+          <w:lang w:val="en-US"/>
+        </w:rPr>
+        <w:tab/>
+      </w:r>
+      <w:r>
+        <w:rPr>
+          <w:sz w:val="28"/>
+          <w:szCs w:val="28"/>
+        </w:rPr>
+        <w:t>Разработка программы учета успеваемости студентов</w:t>
+      </w:r>
+    </w:p>
+    <w:p>
+      <w:pPr>
+        <w:tabs>
+          <w:tab w:val="left" w:pos="284"/>
+        </w:tabs>
+        <w:ind w:firstLine="567"/>
         <w:jc w:val="both"/>
         <w:rPr>
           <w:sz w:val="28"/>
@@ -1109,78 +1292,7 @@
           <w:sz w:val="28"/>
           <w:szCs w:val="28"/>
         </w:rPr>
-        <w:t xml:space="preserve">1. </w:t>
-      </w:r>
-      <w:r>
-        <w:rPr>
-          <w:bCs/>
-          <w:sz w:val="28"/>
-          <w:szCs w:val="28"/>
-        </w:rPr>
-        <w:t>Тема курсовой работы:</w:t>
-      </w:r>
-      <w:r>
-        <w:rPr>
-          <w:sz w:val="28"/>
-          <w:szCs w:val="28"/>
-        </w:rPr>
-        <w:t xml:space="preserve"> Разработка программ</w:t>
-      </w:r>
-      <w:r>
-        <w:rPr>
-          <w:sz w:val="28"/>
-          <w:szCs w:val="28"/>
-        </w:rPr>
-        <w:t>ы учёта успеваемости студентов</w:t>
-      </w:r>
-    </w:p>
-    <w:p>
-      <w:pPr>
-        <w:spacing w:line="204" w:lineRule="auto"/>
-        <w:rPr>
-          <w:sz w:val="28"/>
-          <w:szCs w:val="28"/>
-        </w:rPr>
-      </w:pPr>
-      <w:r>
-        <w:rPr>
-          <w:sz w:val="28"/>
-          <w:szCs w:val="28"/>
-        </w:rPr>
-        <w:t xml:space="preserve">2. </w:t>
-      </w:r>
-      <w:r>
-        <w:rPr>
-          <w:bCs/>
-          <w:sz w:val="28"/>
-          <w:szCs w:val="28"/>
-        </w:rPr>
-        <w:t xml:space="preserve">Срок сдачи законченной работы:  </w:t>
-      </w:r>
-      <w:r>
-        <w:rPr>
-          <w:sz w:val="28"/>
-          <w:szCs w:val="28"/>
-        </w:rPr>
-        <w:t xml:space="preserve"> </w:t>
-      </w:r>
-    </w:p>
-    <w:p>
-      <w:pPr>
-        <w:pStyle w:val="a5"/>
-        <w:rPr>
-          <w:bCs/>
-          <w:sz w:val="28"/>
-          <w:szCs w:val="28"/>
-        </w:rPr>
-      </w:pPr>
-      <w:r>
-        <w:rPr>
-          <w:bCs/>
-          <w:sz w:val="28"/>
-          <w:szCs w:val="28"/>
-        </w:rPr>
-        <w:t xml:space="preserve">3. Исходные данные к курсовой работе: </w:t>
+        <w:t xml:space="preserve">Сведения об успеваемости студентов содержат следующую информацию: номер группы (шесть цифр), Ф.И.О. студента, сведения о пяти зачетах (зачет/незачет), оценки по пяти экзаменам. </w:t>
       </w:r>
     </w:p>
     <w:p>
@@ -1190,60 +1302,65 @@
         <w:adjustRightInd w:val="0"/>
         <w:jc w:val="both"/>
         <w:rPr>
-          <w:sz w:val="28"/>
-          <w:szCs w:val="28"/>
-        </w:rPr>
-      </w:pPr>
+          <w:bCs/>
+          <w:sz w:val="28"/>
+          <w:szCs w:val="28"/>
+          <w:lang w:val="en-US"/>
+        </w:rPr>
+      </w:pPr>
+      <w:r>
+        <w:rPr>
+          <w:color w:val="000000"/>
+          <w:sz w:val="28"/>
+          <w:szCs w:val="28"/>
+        </w:rPr>
+        <w:t>Индивидуальное задание: вывести</w:t>
+      </w:r>
+      <w:r>
+        <w:rPr>
+          <w:sz w:val="28"/>
+          <w:szCs w:val="28"/>
+        </w:rPr>
+        <w:t xml:space="preserve"> всех студентов в порядке убывания количества задолженностей (количество задолженностей по каждому студенту необходимо указать); средний балл, полученный каждым студентом группы </w:t>
+      </w:r>
       <w:proofErr w:type="spellStart"/>
       <w:r>
         <w:rPr>
           <w:sz w:val="28"/>
           <w:szCs w:val="28"/>
         </w:rPr>
-        <w:t>___________________</w:t>
-      </w:r>
-      <w:r>
-        <w:rPr>
-          <w:sz w:val="28"/>
-          <w:szCs w:val="28"/>
-          <w:u w:val="single"/>
-        </w:rPr>
-        <w:t>текст</w:t>
+        <w:t>х</w:t>
       </w:r>
       <w:proofErr w:type="spellEnd"/>
       <w:r>
         <w:rPr>
           <w:sz w:val="28"/>
           <w:szCs w:val="28"/>
-          <w:u w:val="single"/>
-        </w:rPr>
-        <w:t xml:space="preserve"> задания по варианту</w:t>
-      </w:r>
-      <w:r>
-        <w:rPr>
-          <w:sz w:val="28"/>
-          <w:szCs w:val="28"/>
-        </w:rPr>
-        <w:t>_____________________ ________________________________________________________________________________________________________________________________________________________________________________________________________________________________________________________________________________________________________________________________</w:t>
-      </w:r>
-    </w:p>
-    <w:p>
-      <w:pPr>
-        <w:spacing w:before="120" w:line="204" w:lineRule="auto"/>
+        </w:rPr>
+        <w:t xml:space="preserve"> (вводится с клавиатуры), и всей группой в целом.</w:t>
+      </w:r>
+      <w:r>
         <w:rPr>
           <w:bCs/>
           <w:sz w:val="28"/>
           <w:szCs w:val="28"/>
         </w:rPr>
-      </w:pPr>
-      <w:r>
+        <w:t>4. Перечень подлежащих разработке вопросов:</w:t>
+      </w:r>
+    </w:p>
+    <w:p>
+      <w:pPr>
+        <w:autoSpaceDE w:val="0"/>
+        <w:autoSpaceDN w:val="0"/>
+        <w:adjustRightInd w:val="0"/>
+        <w:jc w:val="both"/>
         <w:rPr>
           <w:bCs/>
           <w:sz w:val="28"/>
           <w:szCs w:val="28"/>
-        </w:rPr>
-        <w:t>4. Перечень подлежащих разработке вопросов:</w:t>
-      </w:r>
+          <w:lang w:val="en-US"/>
+        </w:rPr>
+      </w:pPr>
     </w:p>
     <w:p>
       <w:pPr>
@@ -1504,15 +1621,6 @@
           <w:szCs w:val="28"/>
         </w:rPr>
       </w:pPr>
-    </w:p>
-    <w:p>
-      <w:pPr>
-        <w:spacing w:after="200" w:line="276" w:lineRule="auto"/>
-        <w:rPr>
-          <w:sz w:val="28"/>
-          <w:szCs w:val="28"/>
-        </w:rPr>
-      </w:pPr>
       <w:r>
         <w:rPr>
           <w:sz w:val="28"/>
@@ -1521,6 +1629,26 @@
         <w:br w:type="page"/>
       </w:r>
     </w:p>
+    <w:p>
+      <w:pPr>
+        <w:pStyle w:val="2"/>
+        <w:rPr>
+          <w:b w:val="0"/>
+          <w:sz w:val="28"/>
+          <w:szCs w:val="28"/>
+        </w:rPr>
+      </w:pPr>
+      <w:r>
+        <w:rPr>
+          <w:b w:val="0"/>
+          <w:sz w:val="28"/>
+          <w:szCs w:val="28"/>
+        </w:rPr>
+        <w:lastRenderedPageBreak/>
+        <w:t>Содержание</w:t>
+      </w:r>
+    </w:p>
+    <w:p/>
     <w:p>
       <w:pPr>
         <w:pStyle w:val="2"/>
@@ -1537,11 +1665,17 @@
           <w:sz w:val="28"/>
           <w:szCs w:val="28"/>
         </w:rPr>
-        <w:lastRenderedPageBreak/>
-        <w:t>Содержание</w:t>
-      </w:r>
-    </w:p>
-    <w:p/>
+        <w:t>Введение</w:t>
+      </w:r>
+      <w:r>
+        <w:rPr>
+          <w:b w:val="0"/>
+          <w:sz w:val="28"/>
+          <w:szCs w:val="28"/>
+        </w:rPr>
+        <w:t>......................................................................................................</w:t>
+      </w:r>
+    </w:p>
     <w:p>
       <w:pPr>
         <w:pStyle w:val="2"/>
@@ -1558,15 +1692,23 @@
           <w:sz w:val="28"/>
           <w:szCs w:val="28"/>
         </w:rPr>
-        <w:t>Введение</w:t>
-      </w:r>
-      <w:r>
-        <w:rPr>
-          <w:b w:val="0"/>
-          <w:sz w:val="28"/>
-          <w:szCs w:val="28"/>
-        </w:rPr>
-        <w:t>......................................................................................................</w:t>
+        <w:t>О</w:t>
+      </w:r>
+      <w:r>
+        <w:rPr>
+          <w:b w:val="0"/>
+          <w:sz w:val="28"/>
+          <w:szCs w:val="28"/>
+        </w:rPr>
+        <w:t>сновную часть</w:t>
+      </w:r>
+      <w:r>
+        <w:rPr>
+          <w:b w:val="0"/>
+          <w:sz w:val="28"/>
+          <w:szCs w:val="28"/>
+        </w:rPr>
+        <w:t>.................................................................................................</w:t>
       </w:r>
     </w:p>
     <w:p>
@@ -1585,23 +1727,15 @@
           <w:sz w:val="28"/>
           <w:szCs w:val="28"/>
         </w:rPr>
-        <w:t>О</w:t>
-      </w:r>
-      <w:r>
-        <w:rPr>
-          <w:b w:val="0"/>
-          <w:sz w:val="28"/>
-          <w:szCs w:val="28"/>
-        </w:rPr>
-        <w:t>сновную часть</w:t>
-      </w:r>
-      <w:r>
-        <w:rPr>
-          <w:b w:val="0"/>
-          <w:sz w:val="28"/>
-          <w:szCs w:val="28"/>
-        </w:rPr>
-        <w:t>.................................................................................................</w:t>
+        <w:t>Заключение</w:t>
+      </w:r>
+      <w:r>
+        <w:rPr>
+          <w:b w:val="0"/>
+          <w:sz w:val="28"/>
+          <w:szCs w:val="28"/>
+        </w:rPr>
+        <w:t>......................................................................................................</w:t>
       </w:r>
     </w:p>
     <w:p>
@@ -1620,15 +1754,23 @@
           <w:sz w:val="28"/>
           <w:szCs w:val="28"/>
         </w:rPr>
-        <w:t>Заключение</w:t>
-      </w:r>
-      <w:r>
-        <w:rPr>
-          <w:b w:val="0"/>
-          <w:sz w:val="28"/>
-          <w:szCs w:val="28"/>
-        </w:rPr>
-        <w:t>......................................................................................................</w:t>
+        <w:t>С</w:t>
+      </w:r>
+      <w:r>
+        <w:rPr>
+          <w:b w:val="0"/>
+          <w:sz w:val="28"/>
+          <w:szCs w:val="28"/>
+        </w:rPr>
+        <w:t>писок использованных источников</w:t>
+      </w:r>
+      <w:r>
+        <w:rPr>
+          <w:b w:val="0"/>
+          <w:sz w:val="28"/>
+          <w:szCs w:val="28"/>
+        </w:rPr>
+        <w:t>..............................................................</w:t>
       </w:r>
     </w:p>
     <w:p>
@@ -1647,23 +1789,23 @@
           <w:sz w:val="28"/>
           <w:szCs w:val="28"/>
         </w:rPr>
-        <w:t>С</w:t>
-      </w:r>
-      <w:r>
-        <w:rPr>
-          <w:b w:val="0"/>
-          <w:sz w:val="28"/>
-          <w:szCs w:val="28"/>
-        </w:rPr>
-        <w:t>писок использованных источников</w:t>
-      </w:r>
-      <w:r>
-        <w:rPr>
-          <w:b w:val="0"/>
-          <w:sz w:val="28"/>
-          <w:szCs w:val="28"/>
-        </w:rPr>
-        <w:t>..............................................................</w:t>
+        <w:t>П</w:t>
+      </w:r>
+      <w:r>
+        <w:rPr>
+          <w:b w:val="0"/>
+          <w:sz w:val="28"/>
+          <w:szCs w:val="28"/>
+        </w:rPr>
+        <w:t>риложения</w:t>
+      </w:r>
+      <w:r>
+        <w:rPr>
+          <w:b w:val="0"/>
+          <w:sz w:val="28"/>
+          <w:szCs w:val="28"/>
+        </w:rPr>
+        <w:t>......................................................................................................</w:t>
       </w:r>
     </w:p>
     <w:p>
@@ -1676,30 +1818,6 @@
           <w:szCs w:val="28"/>
         </w:rPr>
       </w:pPr>
-      <w:r>
-        <w:rPr>
-          <w:b w:val="0"/>
-          <w:sz w:val="28"/>
-          <w:szCs w:val="28"/>
-        </w:rPr>
-        <w:t>П</w:t>
-      </w:r>
-      <w:r>
-        <w:rPr>
-          <w:b w:val="0"/>
-          <w:sz w:val="28"/>
-          <w:szCs w:val="28"/>
-        </w:rPr>
-        <w:t>риложения</w:t>
-      </w:r>
-      <w:r>
-        <w:rPr>
-          <w:b w:val="0"/>
-          <w:sz w:val="28"/>
-          <w:szCs w:val="28"/>
-        </w:rPr>
-        <w:t>......................................................................................................</w:t>
-      </w:r>
     </w:p>
     <w:p>
       <w:pPr>
@@ -1713,6 +1831,31 @@
       </w:pPr>
     </w:p>
     <w:p>
+      <w:r>
+        <w:br w:type="page"/>
+      </w:r>
+    </w:p>
+    <w:p>
+      <w:pPr>
+        <w:pStyle w:val="2"/>
+        <w:rPr>
+          <w:b w:val="0"/>
+          <w:sz w:val="28"/>
+          <w:szCs w:val="28"/>
+        </w:rPr>
+      </w:pPr>
+      <w:r>
+        <w:rPr>
+          <w:b w:val="0"/>
+          <w:sz w:val="28"/>
+          <w:szCs w:val="28"/>
+        </w:rPr>
+        <w:lastRenderedPageBreak/>
+        <w:t>Введение</w:t>
+      </w:r>
+    </w:p>
+    <w:p/>
+    <w:p>
       <w:pPr>
         <w:pStyle w:val="2"/>
         <w:jc w:val="left"/>
@@ -1722,6 +1865,106 @@
           <w:szCs w:val="28"/>
         </w:rPr>
       </w:pPr>
+      <w:r>
+        <w:rPr>
+          <w:b w:val="0"/>
+          <w:sz w:val="28"/>
+          <w:szCs w:val="28"/>
+        </w:rPr>
+        <w:t xml:space="preserve">Целью выполнения данной работы является </w:t>
+      </w:r>
+      <w:r>
+        <w:rPr>
+          <w:b w:val="0"/>
+          <w:sz w:val="28"/>
+          <w:szCs w:val="28"/>
+        </w:rPr>
+        <w:t>закрепление основ и углубление знаний приемов программирования на языке С#, получение практических навыков на всех этапах создания создании программного продукта: от постановки задачи до практической реализации, сопровождающейся документацией и инструкциями по его использованию.</w:t>
+      </w:r>
+      <w:r>
+        <w:rPr>
+          <w:b w:val="0"/>
+          <w:sz w:val="28"/>
+          <w:szCs w:val="28"/>
+        </w:rPr>
+        <w:t xml:space="preserve"> В процессе выполнения работы необходимо решить следующие задачи</w:t>
+      </w:r>
+      <w:r>
+        <w:rPr>
+          <w:b w:val="0"/>
+          <w:sz w:val="28"/>
+          <w:szCs w:val="28"/>
+        </w:rPr>
+        <w:t xml:space="preserve">: </w:t>
+      </w:r>
+      <w:r>
+        <w:rPr>
+          <w:b w:val="0"/>
+          <w:sz w:val="28"/>
+          <w:szCs w:val="28"/>
+        </w:rPr>
+        <w:t xml:space="preserve">изучить и освоить паттерн проектирования </w:t>
+      </w:r>
+      <w:r>
+        <w:rPr>
+          <w:b w:val="0"/>
+          <w:sz w:val="28"/>
+          <w:szCs w:val="28"/>
+          <w:lang w:val="en-US"/>
+        </w:rPr>
+        <w:t>MVC</w:t>
+      </w:r>
+      <w:r>
+        <w:rPr>
+          <w:b w:val="0"/>
+          <w:sz w:val="28"/>
+          <w:szCs w:val="28"/>
+        </w:rPr>
+        <w:t xml:space="preserve">, внедрить </w:t>
+      </w:r>
+      <w:r>
+        <w:rPr>
+          <w:b w:val="0"/>
+          <w:sz w:val="28"/>
+          <w:szCs w:val="28"/>
+          <w:lang w:val="en-US"/>
+        </w:rPr>
+        <w:t>HTML</w:t>
+      </w:r>
+      <w:r>
+        <w:rPr>
+          <w:b w:val="0"/>
+          <w:sz w:val="28"/>
+          <w:szCs w:val="28"/>
+        </w:rPr>
+        <w:t xml:space="preserve"> </w:t>
+      </w:r>
+      <w:r>
+        <w:rPr>
+          <w:b w:val="0"/>
+          <w:sz w:val="28"/>
+          <w:szCs w:val="28"/>
+        </w:rPr>
+        <w:t xml:space="preserve">разметку в проект, предусмотреть возможные исключительные ситуации, разработать систему аутентификации и авторизации в приложении. В результате ожидается разработки данного приложения ожидается увидеть </w:t>
+      </w:r>
+      <w:proofErr w:type="spellStart"/>
+      <w:r>
+        <w:rPr>
+          <w:b w:val="0"/>
+          <w:sz w:val="28"/>
+          <w:szCs w:val="28"/>
+        </w:rPr>
+        <w:t>веб</w:t>
+      </w:r>
+      <w:proofErr w:type="spellEnd"/>
+      <w:r>
+        <w:rPr>
+          <w:b w:val="0"/>
+          <w:sz w:val="28"/>
+          <w:szCs w:val="28"/>
+        </w:rPr>
+        <w:t xml:space="preserve"> сервис позволяющий контролировать успеваемость  студентов конкретного учебного заведения.</w:t>
+      </w:r>
     </w:p>
     <w:p>
       <w:r>
@@ -1731,144 +1974,6 @@
     <w:p>
       <w:pPr>
         <w:pStyle w:val="2"/>
-        <w:jc w:val="left"/>
-        <w:rPr>
-          <w:b w:val="0"/>
-          <w:sz w:val="28"/>
-          <w:szCs w:val="28"/>
-        </w:rPr>
-      </w:pPr>
-      <w:r>
-        <w:rPr>
-          <w:b w:val="0"/>
-          <w:sz w:val="28"/>
-          <w:szCs w:val="28"/>
-        </w:rPr>
-        <w:lastRenderedPageBreak/>
-        <w:t>Введение</w:t>
-      </w:r>
-    </w:p>
-    <w:p/>
-    <w:p>
-      <w:pPr>
-        <w:pStyle w:val="2"/>
-        <w:jc w:val="left"/>
-        <w:rPr>
-          <w:b w:val="0"/>
-          <w:sz w:val="28"/>
-          <w:szCs w:val="28"/>
-        </w:rPr>
-      </w:pPr>
-      <w:r>
-        <w:rPr>
-          <w:b w:val="0"/>
-          <w:sz w:val="28"/>
-          <w:szCs w:val="28"/>
-        </w:rPr>
-        <w:t xml:space="preserve">Целью выполнения данной работы является </w:t>
-      </w:r>
-      <w:r>
-        <w:rPr>
-          <w:b w:val="0"/>
-          <w:sz w:val="28"/>
-          <w:szCs w:val="28"/>
-        </w:rPr>
-        <w:t>закрепление основ и углубление знаний приемов программирования на языке С#, получение практических навыков на всех этапах создания создании программного продукта: от постановки задачи до практической реализации, сопровождающейся документацией и инструкциями по его использованию.</w:t>
-      </w:r>
-      <w:r>
-        <w:rPr>
-          <w:b w:val="0"/>
-          <w:sz w:val="28"/>
-          <w:szCs w:val="28"/>
-        </w:rPr>
-        <w:t xml:space="preserve"> В процессе выполнения работы необходимо решить следующие задачи</w:t>
-      </w:r>
-      <w:r>
-        <w:rPr>
-          <w:b w:val="0"/>
-          <w:sz w:val="28"/>
-          <w:szCs w:val="28"/>
-        </w:rPr>
-        <w:t xml:space="preserve">: </w:t>
-      </w:r>
-      <w:r>
-        <w:rPr>
-          <w:b w:val="0"/>
-          <w:sz w:val="28"/>
-          <w:szCs w:val="28"/>
-        </w:rPr>
-        <w:t xml:space="preserve">изучить и освоить паттерн проектирования </w:t>
-      </w:r>
-      <w:r>
-        <w:rPr>
-          <w:b w:val="0"/>
-          <w:sz w:val="28"/>
-          <w:szCs w:val="28"/>
-          <w:lang w:val="en-US"/>
-        </w:rPr>
-        <w:t>MVC</w:t>
-      </w:r>
-      <w:r>
-        <w:rPr>
-          <w:b w:val="0"/>
-          <w:sz w:val="28"/>
-          <w:szCs w:val="28"/>
-        </w:rPr>
-        <w:t xml:space="preserve">, внедрить </w:t>
-      </w:r>
-      <w:r>
-        <w:rPr>
-          <w:b w:val="0"/>
-          <w:sz w:val="28"/>
-          <w:szCs w:val="28"/>
-          <w:lang w:val="en-US"/>
-        </w:rPr>
-        <w:t>HTML</w:t>
-      </w:r>
-      <w:r>
-        <w:rPr>
-          <w:b w:val="0"/>
-          <w:sz w:val="28"/>
-          <w:szCs w:val="28"/>
-        </w:rPr>
-        <w:t xml:space="preserve"> </w:t>
-      </w:r>
-      <w:r>
-        <w:rPr>
-          <w:b w:val="0"/>
-          <w:sz w:val="28"/>
-          <w:szCs w:val="28"/>
-        </w:rPr>
-        <w:t xml:space="preserve">разметку в проект, предусмотреть возможные исключительные ситуации, разработать систему аутентификации и авторизации в приложении. В результате ожидается разработки данного приложения ожидается увидеть </w:t>
-      </w:r>
-      <w:proofErr w:type="spellStart"/>
-      <w:r>
-        <w:rPr>
-          <w:b w:val="0"/>
-          <w:sz w:val="28"/>
-          <w:szCs w:val="28"/>
-        </w:rPr>
-        <w:t>веб</w:t>
-      </w:r>
-      <w:proofErr w:type="spellEnd"/>
-      <w:r>
-        <w:rPr>
-          <w:b w:val="0"/>
-          <w:sz w:val="28"/>
-          <w:szCs w:val="28"/>
-        </w:rPr>
-        <w:t xml:space="preserve"> сервис позволяющий контролировать успеваемость  студентов конкретного учебного заведения.</w:t>
-      </w:r>
-    </w:p>
-    <w:p>
-      <w:r>
-        <w:br w:type="page"/>
-      </w:r>
-    </w:p>
-    <w:p>
-      <w:pPr>
-        <w:pStyle w:val="2"/>
-        <w:jc w:val="left"/>
         <w:rPr>
           <w:b w:val="0"/>
           <w:bCs w:val="0"/>
@@ -1908,6 +2013,7 @@
           <w:bCs w:val="0"/>
           <w:sz w:val="28"/>
           <w:szCs w:val="28"/>
+          <w:lang w:val="en-US"/>
         </w:rPr>
       </w:pPr>
       <w:r>
@@ -1916,9 +2022,26 @@
           <w:bCs w:val="0"/>
           <w:sz w:val="28"/>
           <w:szCs w:val="28"/>
+          <w:lang w:val="en-US"/>
+        </w:rPr>
+        <w:tab/>
+      </w:r>
+      <w:r>
+        <w:rPr>
+          <w:b w:val="0"/>
+          <w:bCs w:val="0"/>
+          <w:sz w:val="28"/>
+          <w:szCs w:val="28"/>
         </w:rPr>
         <w:t>5.1 Техническое задание</w:t>
       </w:r>
+    </w:p>
+    <w:p>
+      <w:pPr>
+        <w:rPr>
+          <w:lang w:val="en-US"/>
+        </w:rPr>
+      </w:pPr>
     </w:p>
     <w:p>
       <w:pPr>
@@ -1935,6 +2058,15 @@
           <w:b w:val="0"/>
           <w:sz w:val="28"/>
           <w:szCs w:val="28"/>
+          <w:lang w:val="en-US"/>
+        </w:rPr>
+        <w:tab/>
+      </w:r>
+      <w:r>
+        <w:rPr>
+          <w:b w:val="0"/>
+          <w:sz w:val="28"/>
+          <w:szCs w:val="28"/>
         </w:rPr>
         <w:t>Разработка программы учета успеваемости студентов</w:t>
       </w:r>
@@ -2016,6 +2148,16 @@
           <w:bCs w:val="0"/>
           <w:sz w:val="28"/>
           <w:szCs w:val="28"/>
+          <w:lang w:val="en-US"/>
+        </w:rPr>
+        <w:tab/>
+      </w:r>
+      <w:r>
+        <w:rPr>
+          <w:b w:val="0"/>
+          <w:bCs w:val="0"/>
+          <w:sz w:val="28"/>
+          <w:szCs w:val="28"/>
         </w:rPr>
         <w:t>5.2 Описание программы</w:t>
       </w:r>
@@ -2043,6 +2185,14 @@
         <w:rPr>
           <w:sz w:val="28"/>
           <w:szCs w:val="28"/>
+          <w:lang w:val="en-US"/>
+        </w:rPr>
+        <w:tab/>
+      </w:r>
+      <w:r>
+        <w:rPr>
+          <w:sz w:val="28"/>
+          <w:szCs w:val="28"/>
         </w:rPr>
         <w:t>5.2.1 Общие сведения</w:t>
       </w:r>
@@ -2060,8 +2210,17 @@
         <w:rPr>
           <w:sz w:val="28"/>
           <w:szCs w:val="28"/>
-        </w:rPr>
-      </w:pPr>
+          <w:lang w:val="en-US"/>
+        </w:rPr>
+      </w:pPr>
+      <w:r>
+        <w:rPr>
+          <w:sz w:val="28"/>
+          <w:szCs w:val="28"/>
+          <w:lang w:val="en-US"/>
+        </w:rPr>
+        <w:tab/>
+      </w:r>
       <w:r>
         <w:rPr>
           <w:sz w:val="28"/>
@@ -2272,9 +2431,23 @@
         <w:rPr>
           <w:sz w:val="28"/>
           <w:szCs w:val="28"/>
-          <w:lang w:val="en-US"/>
-        </w:rPr>
-        <w:t xml:space="preserve"> Rider 2018</w:t>
+        </w:rPr>
+        <w:t xml:space="preserve"> </w:t>
+      </w:r>
+      <w:r>
+        <w:rPr>
+          <w:sz w:val="28"/>
+          <w:szCs w:val="28"/>
+          <w:lang w:val="en-US"/>
+        </w:rPr>
+        <w:t>Rider</w:t>
+      </w:r>
+      <w:r>
+        <w:rPr>
+          <w:sz w:val="28"/>
+          <w:szCs w:val="28"/>
+        </w:rPr>
+        <w:t xml:space="preserve"> 2018</w:t>
       </w:r>
       <w:r>
         <w:rPr>
@@ -2289,8 +2462,26 @@
         <w:rPr>
           <w:sz w:val="28"/>
           <w:szCs w:val="28"/>
-        </w:rPr>
-      </w:pPr>
+          <w:lang w:val="en-US"/>
+        </w:rPr>
+      </w:pPr>
+    </w:p>
+    <w:p>
+      <w:pPr>
+        <w:rPr>
+          <w:sz w:val="28"/>
+          <w:szCs w:val="28"/>
+          <w:lang w:val="en-US"/>
+        </w:rPr>
+      </w:pPr>
+      <w:r>
+        <w:rPr>
+          <w:sz w:val="28"/>
+          <w:szCs w:val="28"/>
+          <w:lang w:val="en-US"/>
+        </w:rPr>
+        <w:tab/>
+      </w:r>
       <w:r>
         <w:rPr>
           <w:sz w:val="28"/>
@@ -2332,23 +2523,16 @@
         <w:rPr>
           <w:sz w:val="28"/>
           <w:szCs w:val="28"/>
-        </w:rPr>
-        <w:t xml:space="preserve">Программа предназначена для контроля успеваемости студентов конкретного учебного заведения. Отображение данной программы в мобильных браузерах </w:t>
-      </w:r>
-    </w:p>
-    <w:p>
-      <w:pPr>
-        <w:rPr>
-          <w:sz w:val="28"/>
-          <w:szCs w:val="28"/>
-        </w:rPr>
-      </w:pPr>
-      <w:r>
-        <w:rPr>
-          <w:sz w:val="28"/>
-          <w:szCs w:val="28"/>
-        </w:rPr>
-        <w:t>может быть некорректным.</w:t>
+          <w:lang w:val="en-US"/>
+        </w:rPr>
+        <w:tab/>
+      </w:r>
+      <w:r>
+        <w:rPr>
+          <w:sz w:val="28"/>
+          <w:szCs w:val="28"/>
+        </w:rPr>
+        <w:t>Программа предназначена для контроля успеваемости студентов конкретного учебного заведения. Отображение данной программы в мобильных браузерах может быть некорректным.</w:t>
       </w:r>
     </w:p>
     <w:p>
@@ -2376,6 +2560,16 @@
           <w:bCs w:val="0"/>
           <w:sz w:val="28"/>
           <w:szCs w:val="28"/>
+          <w:lang w:val="en-US"/>
+        </w:rPr>
+        <w:tab/>
+      </w:r>
+      <w:r>
+        <w:rPr>
+          <w:b w:val="0"/>
+          <w:bCs w:val="0"/>
+          <w:sz w:val="28"/>
+          <w:szCs w:val="28"/>
         </w:rPr>
         <w:t>5.3 Руководство оператора</w:t>
       </w:r>
@@ -2402,6 +2596,16 @@
           <w:szCs w:val="28"/>
         </w:rPr>
       </w:pPr>
+      <w:r>
+        <w:rPr>
+          <w:b w:val="0"/>
+          <w:bCs w:val="0"/>
+          <w:sz w:val="28"/>
+          <w:szCs w:val="28"/>
+          <w:lang w:val="en-US"/>
+        </w:rPr>
+        <w:tab/>
+      </w:r>
       <w:r>
         <w:rPr>
           <w:b w:val="0"/>
@@ -3341,7 +3545,7 @@
 </file>
 
 <file path=customXml/itemProps1.xml><?xml version="1.0" encoding="utf-8"?>
-<ds:datastoreItem xmlns:ds="http://schemas.openxmlformats.org/officeDocument/2006/customXml" ds:itemID="{528BC428-5699-42A8-BFF7-D3FECA19E30D}">
+<ds:datastoreItem xmlns:ds="http://schemas.openxmlformats.org/officeDocument/2006/customXml" ds:itemID="{B1772F87-8290-4E63-923E-DB478934E0F1}">
   <ds:schemaRefs>
     <ds:schemaRef ds:uri="http://schemas.openxmlformats.org/officeDocument/2006/bibliography"/>
   </ds:schemaRefs>

</xml_diff>

<commit_message>
Student rating is avaliable
</commit_message>
<xml_diff>
--- a/Текстовая часть.docx
+++ b/Текстовая часть.docx
@@ -757,7 +757,6 @@
         <w:rPr>
           <w:sz w:val="28"/>
           <w:szCs w:val="28"/>
-          <w:lang w:val="en-US"/>
         </w:rPr>
       </w:pPr>
     </w:p>
@@ -771,7 +770,6 @@
         <w:rPr>
           <w:sz w:val="28"/>
           <w:szCs w:val="28"/>
-          <w:lang w:val="en-US"/>
         </w:rPr>
       </w:pPr>
     </w:p>
@@ -785,7 +783,6 @@
         <w:rPr>
           <w:sz w:val="28"/>
           <w:szCs w:val="28"/>
-          <w:lang w:val="en-US"/>
         </w:rPr>
       </w:pPr>
     </w:p>
@@ -799,7 +796,6 @@
         <w:rPr>
           <w:sz w:val="28"/>
           <w:szCs w:val="28"/>
-          <w:lang w:val="en-US"/>
         </w:rPr>
       </w:pPr>
     </w:p>
@@ -813,7 +809,6 @@
         <w:rPr>
           <w:sz w:val="28"/>
           <w:szCs w:val="28"/>
-          <w:lang w:val="en-US"/>
         </w:rPr>
       </w:pPr>
     </w:p>
@@ -1216,7 +1211,6 @@
           <w:bCs/>
           <w:sz w:val="28"/>
           <w:szCs w:val="28"/>
-          <w:lang w:val="en-US"/>
         </w:rPr>
       </w:pPr>
       <w:r>
@@ -1235,7 +1229,6 @@
           <w:bCs/>
           <w:sz w:val="28"/>
           <w:szCs w:val="28"/>
-          <w:lang w:val="en-US"/>
         </w:rPr>
       </w:pPr>
     </w:p>
@@ -1255,15 +1248,13 @@
         <w:rPr>
           <w:sz w:val="28"/>
           <w:szCs w:val="28"/>
-          <w:lang w:val="en-US"/>
-        </w:rPr>
-        <w:tab/>
-      </w:r>
-      <w:r>
-        <w:rPr>
-          <w:sz w:val="28"/>
-          <w:szCs w:val="28"/>
-          <w:lang w:val="en-US"/>
+        </w:rPr>
+        <w:tab/>
+      </w:r>
+      <w:r>
+        <w:rPr>
+          <w:sz w:val="28"/>
+          <w:szCs w:val="28"/>
         </w:rPr>
         <w:tab/>
       </w:r>
@@ -1305,7 +1296,6 @@
           <w:bCs/>
           <w:sz w:val="28"/>
           <w:szCs w:val="28"/>
-          <w:lang w:val="en-US"/>
         </w:rPr>
       </w:pPr>
       <w:r>
@@ -1358,7 +1348,6 @@
           <w:bCs/>
           <w:sz w:val="28"/>
           <w:szCs w:val="28"/>
-          <w:lang w:val="en-US"/>
         </w:rPr>
       </w:pPr>
     </w:p>
@@ -1945,7 +1934,15 @@
           <w:sz w:val="28"/>
           <w:szCs w:val="28"/>
         </w:rPr>
-        <w:t xml:space="preserve">разметку в проект, предусмотреть возможные исключительные ситуации, разработать систему аутентификации и авторизации в приложении. В результате ожидается разработки данного приложения ожидается увидеть </w:t>
+        <w:t>разметку в проект, предусмотреть возможные исключительные ситуации, разработать систему аутентификации и авторизации в приложении. В результате ожидается разработки данного п</w:t>
+      </w:r>
+      <w:r>
+        <w:rPr>
+          <w:b w:val="0"/>
+          <w:sz w:val="28"/>
+          <w:szCs w:val="28"/>
+        </w:rPr>
+        <w:t xml:space="preserve">риложения ожидается увидеть </w:t>
       </w:r>
       <w:proofErr w:type="spellStart"/>
       <w:r>
@@ -1954,7 +1951,15 @@
           <w:sz w:val="28"/>
           <w:szCs w:val="28"/>
         </w:rPr>
-        <w:t>веб</w:t>
+        <w:t>веб-</w:t>
+      </w:r>
+      <w:r>
+        <w:rPr>
+          <w:b w:val="0"/>
+          <w:sz w:val="28"/>
+          <w:szCs w:val="28"/>
+        </w:rPr>
+        <w:t>сервис</w:t>
       </w:r>
       <w:proofErr w:type="spellEnd"/>
       <w:r>
@@ -1963,8 +1968,80 @@
           <w:sz w:val="28"/>
           <w:szCs w:val="28"/>
         </w:rPr>
-        <w:t xml:space="preserve"> сервис позволяющий контролировать успеваемость  студентов конкретного учебного заведения.</w:t>
-      </w:r>
+        <w:t xml:space="preserve"> позволяющий контролировать успеваемость  студентов конкретного учебного заведения.</w:t>
+      </w:r>
+      <w:r>
+        <w:rPr>
+          <w:b w:val="0"/>
+          <w:sz w:val="28"/>
+          <w:szCs w:val="28"/>
+        </w:rPr>
+        <w:t xml:space="preserve"> </w:t>
+      </w:r>
+      <w:r>
+        <w:rPr>
+          <w:b w:val="0"/>
+          <w:sz w:val="28"/>
+          <w:szCs w:val="28"/>
+        </w:rPr>
+        <w:t>Содержание пояснительной записки: титульный лист, задание на курсовую работу</w:t>
+      </w:r>
+      <w:r>
+        <w:rPr>
+          <w:b w:val="0"/>
+          <w:sz w:val="28"/>
+          <w:szCs w:val="28"/>
+        </w:rPr>
+        <w:t xml:space="preserve">, содержание, введение, </w:t>
+      </w:r>
+      <w:r>
+        <w:rPr>
+          <w:b w:val="0"/>
+          <w:sz w:val="28"/>
+          <w:szCs w:val="28"/>
+        </w:rPr>
+        <w:t>основную часть</w:t>
+      </w:r>
+      <w:r>
+        <w:rPr>
+          <w:b w:val="0"/>
+          <w:sz w:val="28"/>
+          <w:szCs w:val="28"/>
+        </w:rPr>
+        <w:t xml:space="preserve">, заключение, </w:t>
+      </w:r>
+      <w:r>
+        <w:rPr>
+          <w:b w:val="0"/>
+          <w:sz w:val="28"/>
+          <w:szCs w:val="28"/>
+        </w:rPr>
+        <w:t>список использованных источников</w:t>
+      </w:r>
+      <w:r>
+        <w:rPr>
+          <w:b w:val="0"/>
+          <w:sz w:val="28"/>
+          <w:szCs w:val="28"/>
+        </w:rPr>
+        <w:t xml:space="preserve">, </w:t>
+      </w:r>
+      <w:r>
+        <w:rPr>
+          <w:b w:val="0"/>
+          <w:sz w:val="28"/>
+          <w:szCs w:val="28"/>
+        </w:rPr>
+        <w:t>приложения.</w:t>
+      </w:r>
+    </w:p>
+    <w:p>
+      <w:pPr>
+        <w:rPr>
+          <w:sz w:val="28"/>
+          <w:szCs w:val="28"/>
+        </w:rPr>
+      </w:pPr>
     </w:p>
     <w:p>
       <w:r>
@@ -2013,7 +2090,6 @@
           <w:bCs w:val="0"/>
           <w:sz w:val="28"/>
           <w:szCs w:val="28"/>
-          <w:lang w:val="en-US"/>
         </w:rPr>
       </w:pPr>
       <w:r>
@@ -2022,7 +2098,6 @@
           <w:bCs w:val="0"/>
           <w:sz w:val="28"/>
           <w:szCs w:val="28"/>
-          <w:lang w:val="en-US"/>
         </w:rPr>
         <w:tab/>
       </w:r>
@@ -2036,13 +2111,7 @@
         <w:t>5.1 Техническое задание</w:t>
       </w:r>
     </w:p>
-    <w:p>
-      <w:pPr>
-        <w:rPr>
-          <w:lang w:val="en-US"/>
-        </w:rPr>
-      </w:pPr>
-    </w:p>
+    <w:p/>
     <w:p>
       <w:pPr>
         <w:pStyle w:val="2"/>
@@ -2058,7 +2127,6 @@
           <w:b w:val="0"/>
           <w:sz w:val="28"/>
           <w:szCs w:val="28"/>
-          <w:lang w:val="en-US"/>
         </w:rPr>
         <w:tab/>
       </w:r>
@@ -2148,7 +2216,6 @@
           <w:bCs w:val="0"/>
           <w:sz w:val="28"/>
           <w:szCs w:val="28"/>
-          <w:lang w:val="en-US"/>
         </w:rPr>
         <w:tab/>
       </w:r>
@@ -2185,55 +2252,234 @@
         <w:rPr>
           <w:sz w:val="28"/>
           <w:szCs w:val="28"/>
+        </w:rPr>
+        <w:tab/>
+      </w:r>
+      <w:r>
+        <w:rPr>
+          <w:sz w:val="28"/>
+          <w:szCs w:val="28"/>
+        </w:rPr>
+        <w:t>5.2.1 Общие сведения</w:t>
+      </w:r>
+    </w:p>
+    <w:p>
+      <w:pPr>
+        <w:rPr>
+          <w:sz w:val="28"/>
+          <w:szCs w:val="28"/>
+        </w:rPr>
+      </w:pPr>
+    </w:p>
+    <w:p>
+      <w:pPr>
+        <w:rPr>
+          <w:sz w:val="28"/>
+          <w:szCs w:val="28"/>
+        </w:rPr>
+      </w:pPr>
+      <w:r>
+        <w:rPr>
+          <w:sz w:val="28"/>
+          <w:szCs w:val="28"/>
+        </w:rPr>
+        <w:tab/>
+      </w:r>
+      <w:r>
+        <w:rPr>
+          <w:sz w:val="28"/>
+          <w:szCs w:val="28"/>
+        </w:rPr>
+        <w:t>Наименование программы</w:t>
+      </w:r>
+      <w:r>
+        <w:rPr>
+          <w:sz w:val="28"/>
+          <w:szCs w:val="28"/>
+        </w:rPr>
+        <w:t xml:space="preserve">: </w:t>
+      </w:r>
+      <w:proofErr w:type="spellStart"/>
+      <w:r>
+        <w:rPr>
+          <w:sz w:val="28"/>
+          <w:szCs w:val="28"/>
           <w:lang w:val="en-US"/>
         </w:rPr>
-        <w:tab/>
-      </w:r>
-      <w:r>
-        <w:rPr>
-          <w:sz w:val="28"/>
-          <w:szCs w:val="28"/>
-        </w:rPr>
-        <w:t>5.2.1 Общие сведения</w:t>
-      </w:r>
-    </w:p>
-    <w:p>
-      <w:pPr>
-        <w:rPr>
-          <w:sz w:val="28"/>
-          <w:szCs w:val="28"/>
-        </w:rPr>
-      </w:pPr>
-    </w:p>
-    <w:p>
-      <w:pPr>
+        <w:t>AccountingSystem</w:t>
+      </w:r>
+      <w:proofErr w:type="spellEnd"/>
+      <w:r>
+        <w:rPr>
+          <w:sz w:val="28"/>
+          <w:szCs w:val="28"/>
+        </w:rPr>
+        <w:t xml:space="preserve">. </w:t>
+      </w:r>
+      <w:r>
+        <w:rPr>
+          <w:sz w:val="28"/>
+          <w:szCs w:val="28"/>
+        </w:rPr>
+        <w:t>Автор</w:t>
+      </w:r>
+      <w:r>
+        <w:rPr>
+          <w:sz w:val="28"/>
+          <w:szCs w:val="28"/>
+        </w:rPr>
+        <w:t xml:space="preserve">: </w:t>
+      </w:r>
+      <w:r>
+        <w:rPr>
+          <w:sz w:val="28"/>
+          <w:szCs w:val="28"/>
+        </w:rPr>
+        <w:t xml:space="preserve">Самусев Данила Андреевич. Дата создания </w:t>
+      </w:r>
+      <w:r>
+        <w:rPr>
+          <w:sz w:val="28"/>
+          <w:szCs w:val="28"/>
+        </w:rPr>
+        <w:t>:</w:t>
+      </w:r>
+      <w:r>
+        <w:rPr>
+          <w:sz w:val="28"/>
+          <w:szCs w:val="28"/>
+        </w:rPr>
+        <w:t xml:space="preserve"> 01.03.2019. Версия </w:t>
+      </w:r>
+      <w:r>
+        <w:rPr>
+          <w:sz w:val="28"/>
+          <w:szCs w:val="28"/>
+        </w:rPr>
+        <w:t>1.0</w:t>
+      </w:r>
+      <w:r>
+        <w:rPr>
+          <w:sz w:val="28"/>
+          <w:szCs w:val="28"/>
+        </w:rPr>
+        <w:t xml:space="preserve">. </w:t>
+      </w:r>
+      <w:r>
+        <w:rPr>
+          <w:sz w:val="28"/>
+          <w:szCs w:val="28"/>
+        </w:rPr>
+        <w:t>Язык программирования</w:t>
+      </w:r>
+      <w:r>
+        <w:rPr>
+          <w:sz w:val="28"/>
+          <w:szCs w:val="28"/>
+        </w:rPr>
+        <w:t xml:space="preserve">: </w:t>
+      </w:r>
+      <w:r>
         <w:rPr>
           <w:sz w:val="28"/>
           <w:szCs w:val="28"/>
           <w:lang w:val="en-US"/>
         </w:rPr>
-      </w:pPr>
+        <w:t>C</w:t>
+      </w:r>
+      <w:r>
+        <w:rPr>
+          <w:sz w:val="28"/>
+          <w:szCs w:val="28"/>
+        </w:rPr>
+        <w:t xml:space="preserve">#.  </w:t>
+      </w:r>
+      <w:r>
+        <w:rPr>
+          <w:sz w:val="28"/>
+          <w:szCs w:val="28"/>
+        </w:rPr>
+        <w:t xml:space="preserve">Операционная система </w:t>
+      </w:r>
       <w:r>
         <w:rPr>
           <w:sz w:val="28"/>
           <w:szCs w:val="28"/>
           <w:lang w:val="en-US"/>
         </w:rPr>
-        <w:tab/>
-      </w:r>
-      <w:r>
-        <w:rPr>
-          <w:sz w:val="28"/>
-          <w:szCs w:val="28"/>
-        </w:rPr>
-        <w:t>Наименование программы</w:t>
-      </w:r>
-      <w:r>
-        <w:rPr>
-          <w:sz w:val="28"/>
-          <w:szCs w:val="28"/>
-        </w:rPr>
-        <w:t xml:space="preserve">: </w:t>
+        <w:t>Windows</w:t>
+      </w:r>
+      <w:r>
+        <w:rPr>
+          <w:sz w:val="28"/>
+          <w:szCs w:val="28"/>
+        </w:rPr>
+        <w:t xml:space="preserve"> 7. </w:t>
+      </w:r>
+      <w:r>
+        <w:rPr>
+          <w:sz w:val="28"/>
+          <w:szCs w:val="28"/>
+        </w:rPr>
+        <w:t>Необходимо наличие</w:t>
+      </w:r>
+      <w:r>
+        <w:rPr>
+          <w:sz w:val="28"/>
+          <w:szCs w:val="28"/>
+        </w:rPr>
+        <w:t xml:space="preserve"> </w:t>
+      </w:r>
+      <w:r>
+        <w:rPr>
+          <w:sz w:val="28"/>
+          <w:szCs w:val="28"/>
+        </w:rPr>
+        <w:t xml:space="preserve">браузеров </w:t>
+      </w:r>
+      <w:r>
+        <w:rPr>
+          <w:sz w:val="28"/>
+          <w:szCs w:val="28"/>
+          <w:lang w:val="en-US"/>
+        </w:rPr>
+        <w:t>Opera</w:t>
+      </w:r>
+      <w:r>
+        <w:rPr>
+          <w:sz w:val="28"/>
+          <w:szCs w:val="28"/>
+        </w:rPr>
+        <w:t xml:space="preserve"> </w:t>
+      </w:r>
+      <w:r>
+        <w:rPr>
+          <w:sz w:val="28"/>
+          <w:szCs w:val="28"/>
+        </w:rPr>
+        <w:t xml:space="preserve">или </w:t>
+      </w:r>
+      <w:r>
+        <w:rPr>
+          <w:sz w:val="28"/>
+          <w:szCs w:val="28"/>
+          <w:lang w:val="en-US"/>
+        </w:rPr>
+        <w:t>Chrome</w:t>
+      </w:r>
+      <w:r>
+        <w:rPr>
+          <w:sz w:val="28"/>
+          <w:szCs w:val="28"/>
+        </w:rPr>
+        <w:t>.</w:t>
+      </w:r>
+      <w:r>
+        <w:rPr>
+          <w:sz w:val="28"/>
+          <w:szCs w:val="28"/>
+        </w:rPr>
+        <w:t xml:space="preserve"> Программа написана с помощью </w:t>
       </w:r>
       <w:proofErr w:type="spellStart"/>
       <w:r>
@@ -2242,7 +2488,7 @@
           <w:szCs w:val="28"/>
           <w:lang w:val="en-US"/>
         </w:rPr>
-        <w:t>AccountingSystem</w:t>
+        <w:t>JetBrains</w:t>
       </w:r>
       <w:proofErr w:type="spellEnd"/>
       <w:r>
@@ -2250,6 +2496,280 @@
           <w:sz w:val="28"/>
           <w:szCs w:val="28"/>
         </w:rPr>
+        <w:t xml:space="preserve"> </w:t>
+      </w:r>
+      <w:r>
+        <w:rPr>
+          <w:sz w:val="28"/>
+          <w:szCs w:val="28"/>
+          <w:lang w:val="en-US"/>
+        </w:rPr>
+        <w:t>Rider</w:t>
+      </w:r>
+      <w:r>
+        <w:rPr>
+          <w:sz w:val="28"/>
+          <w:szCs w:val="28"/>
+        </w:rPr>
+        <w:t xml:space="preserve"> 2018</w:t>
+      </w:r>
+      <w:r>
+        <w:rPr>
+          <w:sz w:val="28"/>
+          <w:szCs w:val="28"/>
+        </w:rPr>
+        <w:t>.</w:t>
+      </w:r>
+    </w:p>
+    <w:p>
+      <w:pPr>
+        <w:rPr>
+          <w:sz w:val="28"/>
+          <w:szCs w:val="28"/>
+        </w:rPr>
+      </w:pPr>
+    </w:p>
+    <w:p>
+      <w:pPr>
+        <w:rPr>
+          <w:sz w:val="28"/>
+          <w:szCs w:val="28"/>
+        </w:rPr>
+      </w:pPr>
+      <w:r>
+        <w:rPr>
+          <w:sz w:val="28"/>
+          <w:szCs w:val="28"/>
+        </w:rPr>
+        <w:tab/>
+      </w:r>
+      <w:r>
+        <w:rPr>
+          <w:sz w:val="28"/>
+          <w:szCs w:val="28"/>
+        </w:rPr>
+        <w:t xml:space="preserve">5.2.2 </w:t>
+      </w:r>
+      <w:r>
+        <w:rPr>
+          <w:sz w:val="28"/>
+          <w:szCs w:val="28"/>
+        </w:rPr>
+        <w:t>Функциональное назначение</w:t>
+      </w:r>
+    </w:p>
+    <w:p>
+      <w:pPr>
+        <w:rPr>
+          <w:sz w:val="28"/>
+          <w:szCs w:val="28"/>
+        </w:rPr>
+      </w:pPr>
+      <w:r>
+        <w:rPr>
+          <w:sz w:val="28"/>
+          <w:szCs w:val="28"/>
+        </w:rPr>
+        <w:t xml:space="preserve"> </w:t>
+      </w:r>
+    </w:p>
+    <w:p>
+      <w:pPr>
+        <w:rPr>
+          <w:sz w:val="28"/>
+          <w:szCs w:val="28"/>
+        </w:rPr>
+      </w:pPr>
+      <w:r>
+        <w:rPr>
+          <w:sz w:val="28"/>
+          <w:szCs w:val="28"/>
+        </w:rPr>
+        <w:tab/>
+      </w:r>
+      <w:r>
+        <w:rPr>
+          <w:sz w:val="28"/>
+          <w:szCs w:val="28"/>
+        </w:rPr>
+        <w:t>Программа предназначена для контроля успеваемости студентов конкретного учебного заведения. Отображение данной программы в мобильных браузерах может быть некорректным.</w:t>
+      </w:r>
+    </w:p>
+    <w:p>
+      <w:pPr>
+        <w:rPr>
+          <w:sz w:val="28"/>
+          <w:szCs w:val="28"/>
+        </w:rPr>
+      </w:pPr>
+    </w:p>
+    <w:p>
+      <w:pPr>
+        <w:rPr>
+          <w:sz w:val="28"/>
+          <w:szCs w:val="28"/>
+        </w:rPr>
+      </w:pPr>
+      <w:r>
+        <w:rPr>
+          <w:sz w:val="28"/>
+          <w:szCs w:val="28"/>
+          <w:lang w:val="en-US"/>
+        </w:rPr>
+        <w:tab/>
+        <w:t xml:space="preserve">5.2.3 </w:t>
+      </w:r>
+      <w:r>
+        <w:rPr>
+          <w:sz w:val="28"/>
+          <w:szCs w:val="28"/>
+        </w:rPr>
+        <w:t>Описание логической структуры</w:t>
+      </w:r>
+    </w:p>
+    <w:p>
+      <w:pPr>
+        <w:rPr>
+          <w:sz w:val="28"/>
+          <w:szCs w:val="28"/>
+        </w:rPr>
+      </w:pPr>
+    </w:p>
+    <w:p>
+      <w:pPr>
+        <w:rPr>
+          <w:sz w:val="28"/>
+          <w:szCs w:val="28"/>
+        </w:rPr>
+      </w:pPr>
+      <w:r>
+        <w:rPr>
+          <w:sz w:val="28"/>
+          <w:szCs w:val="28"/>
+        </w:rPr>
+        <w:tab/>
+        <w:t>Программа разрабатывалась на основе паттерна проектирования</w:t>
+      </w:r>
+      <w:r>
+        <w:rPr>
+          <w:sz w:val="28"/>
+          <w:szCs w:val="28"/>
+        </w:rPr>
+        <w:t xml:space="preserve"> </w:t>
+      </w:r>
+      <w:r>
+        <w:rPr>
+          <w:sz w:val="28"/>
+          <w:szCs w:val="28"/>
+          <w:lang w:val="en-US"/>
+        </w:rPr>
+        <w:t>MVC</w:t>
+      </w:r>
+      <w:r>
+        <w:rPr>
+          <w:sz w:val="28"/>
+          <w:szCs w:val="28"/>
+        </w:rPr>
+        <w:t xml:space="preserve"> (</w:t>
+      </w:r>
+      <w:r>
+        <w:rPr>
+          <w:sz w:val="28"/>
+          <w:szCs w:val="28"/>
+          <w:lang w:val="en-US"/>
+        </w:rPr>
+        <w:t>Model</w:t>
+      </w:r>
+      <w:r>
+        <w:rPr>
+          <w:sz w:val="28"/>
+          <w:szCs w:val="28"/>
+        </w:rPr>
+        <w:t>-</w:t>
+      </w:r>
+      <w:r>
+        <w:rPr>
+          <w:sz w:val="28"/>
+          <w:szCs w:val="28"/>
+          <w:lang w:val="en-US"/>
+        </w:rPr>
+        <w:t>View</w:t>
+      </w:r>
+      <w:r>
+        <w:rPr>
+          <w:sz w:val="28"/>
+          <w:szCs w:val="28"/>
+        </w:rPr>
+        <w:t>-</w:t>
+      </w:r>
+      <w:r>
+        <w:rPr>
+          <w:sz w:val="28"/>
+          <w:szCs w:val="28"/>
+          <w:lang w:val="en-US"/>
+        </w:rPr>
+        <w:t>Controller</w:t>
+      </w:r>
+      <w:r>
+        <w:rPr>
+          <w:sz w:val="28"/>
+          <w:szCs w:val="28"/>
+        </w:rPr>
+        <w:t xml:space="preserve">). </w:t>
+      </w:r>
+      <w:r>
+        <w:rPr>
+          <w:sz w:val="28"/>
+          <w:szCs w:val="28"/>
+        </w:rPr>
+        <w:t xml:space="preserve">Для взаимодействия с </w:t>
+      </w:r>
+      <w:proofErr w:type="spellStart"/>
+      <w:r>
+        <w:rPr>
+          <w:sz w:val="28"/>
+          <w:szCs w:val="28"/>
+          <w:lang w:val="en-US"/>
+        </w:rPr>
+        <w:t>MySQL</w:t>
+      </w:r>
+      <w:proofErr w:type="spellEnd"/>
+      <w:r>
+        <w:rPr>
+          <w:sz w:val="28"/>
+          <w:szCs w:val="28"/>
+        </w:rPr>
+        <w:t xml:space="preserve"> базой  используется </w:t>
+      </w:r>
+      <w:proofErr w:type="spellStart"/>
+      <w:r>
+        <w:rPr>
+          <w:sz w:val="28"/>
+          <w:szCs w:val="28"/>
+        </w:rPr>
+        <w:t>фрэймворк</w:t>
+      </w:r>
+      <w:proofErr w:type="spellEnd"/>
+      <w:r>
+        <w:rPr>
+          <w:sz w:val="28"/>
+          <w:szCs w:val="28"/>
+        </w:rPr>
+        <w:t xml:space="preserve"> </w:t>
+      </w:r>
+      <w:r>
+        <w:rPr>
+          <w:sz w:val="28"/>
+          <w:szCs w:val="28"/>
+          <w:lang w:val="en-US"/>
+        </w:rPr>
+        <w:t>Dapper</w:t>
+      </w:r>
+      <w:r>
+        <w:rPr>
+          <w:sz w:val="28"/>
+          <w:szCs w:val="28"/>
+        </w:rPr>
         <w:t xml:space="preserve">. </w:t>
       </w:r>
       <w:r>
@@ -2257,63 +2777,7 @@
           <w:sz w:val="28"/>
           <w:szCs w:val="28"/>
         </w:rPr>
-        <w:t>Автор</w:t>
-      </w:r>
-      <w:r>
-        <w:rPr>
-          <w:sz w:val="28"/>
-          <w:szCs w:val="28"/>
-        </w:rPr>
-        <w:t xml:space="preserve">: </w:t>
-      </w:r>
-      <w:r>
-        <w:rPr>
-          <w:sz w:val="28"/>
-          <w:szCs w:val="28"/>
-        </w:rPr>
-        <w:t xml:space="preserve">Самусев Данила Андреевич. Дата создания </w:t>
-      </w:r>
-      <w:r>
-        <w:rPr>
-          <w:sz w:val="28"/>
-          <w:szCs w:val="28"/>
-        </w:rPr>
-        <w:t>:</w:t>
-      </w:r>
-      <w:r>
-        <w:rPr>
-          <w:sz w:val="28"/>
-          <w:szCs w:val="28"/>
-        </w:rPr>
-        <w:t xml:space="preserve"> 01.03.2019. Версия </w:t>
-      </w:r>
-      <w:r>
-        <w:rPr>
-          <w:sz w:val="28"/>
-          <w:szCs w:val="28"/>
-        </w:rPr>
-        <w:t>1.0</w:t>
-      </w:r>
-      <w:r>
-        <w:rPr>
-          <w:sz w:val="28"/>
-          <w:szCs w:val="28"/>
-        </w:rPr>
-        <w:t xml:space="preserve">. </w:t>
-      </w:r>
-      <w:r>
-        <w:rPr>
-          <w:sz w:val="28"/>
-          <w:szCs w:val="28"/>
-        </w:rPr>
-        <w:t>Язык программирования</w:t>
-      </w:r>
-      <w:r>
-        <w:rPr>
-          <w:sz w:val="28"/>
-          <w:szCs w:val="28"/>
-        </w:rPr>
-        <w:t xml:space="preserve">: </w:t>
+        <w:t xml:space="preserve">Пользовательский интерфейс написан с помощью </w:t>
       </w:r>
       <w:r>
         <w:rPr>
@@ -2321,21 +2785,14 @@
           <w:szCs w:val="28"/>
           <w:lang w:val="en-US"/>
         </w:rPr>
-        <w:t>C</w:t>
-      </w:r>
-      <w:r>
-        <w:rPr>
-          <w:sz w:val="28"/>
-          <w:szCs w:val="28"/>
-        </w:rPr>
-        <w:t xml:space="preserve">#.  </w:t>
-      </w:r>
-      <w:r>
-        <w:rPr>
-          <w:sz w:val="28"/>
-          <w:szCs w:val="28"/>
-        </w:rPr>
-        <w:t xml:space="preserve">Операционная система </w:t>
+        <w:t>HTML</w:t>
+      </w:r>
+      <w:r>
+        <w:rPr>
+          <w:sz w:val="28"/>
+          <w:szCs w:val="28"/>
+        </w:rPr>
+        <w:t xml:space="preserve">, </w:t>
       </w:r>
       <w:r>
         <w:rPr>
@@ -2343,26 +2800,35 @@
           <w:szCs w:val="28"/>
           <w:lang w:val="en-US"/>
         </w:rPr>
-        <w:t>Windows</w:t>
-      </w:r>
-      <w:r>
-        <w:rPr>
-          <w:sz w:val="28"/>
-          <w:szCs w:val="28"/>
-        </w:rPr>
-        <w:t xml:space="preserve"> 7. </w:t>
-      </w:r>
-      <w:r>
-        <w:rPr>
-          <w:sz w:val="28"/>
-          <w:szCs w:val="28"/>
-        </w:rPr>
-        <w:t>Необходимо наличие</w:t>
-      </w:r>
-      <w:r>
-        <w:rPr>
-          <w:sz w:val="28"/>
-          <w:szCs w:val="28"/>
+        <w:t>CSS</w:t>
+      </w:r>
+      <w:r>
+        <w:rPr>
+          <w:sz w:val="28"/>
+          <w:szCs w:val="28"/>
+        </w:rPr>
+        <w:t xml:space="preserve">, </w:t>
+      </w:r>
+      <w:r>
+        <w:rPr>
+          <w:sz w:val="28"/>
+          <w:szCs w:val="28"/>
+          <w:lang w:val="en-US"/>
+        </w:rPr>
+        <w:t>JavaScript</w:t>
+      </w:r>
+      <w:r>
+        <w:rPr>
+          <w:sz w:val="28"/>
+          <w:szCs w:val="28"/>
+        </w:rPr>
+        <w:t>.</w:t>
+      </w:r>
+      <w:r>
+        <w:rPr>
+          <w:sz w:val="28"/>
+          <w:szCs w:val="28"/>
+          <w:lang w:val="en-US"/>
         </w:rPr>
         <w:t xml:space="preserve"> </w:t>
       </w:r>
@@ -2371,7 +2837,124 @@
           <w:sz w:val="28"/>
           <w:szCs w:val="28"/>
         </w:rPr>
-        <w:t xml:space="preserve">браузеров </w:t>
+        <w:t xml:space="preserve"> </w:t>
+      </w:r>
+      <w:r>
+        <w:rPr>
+          <w:sz w:val="28"/>
+          <w:szCs w:val="28"/>
+        </w:rPr>
+        <w:tab/>
+      </w:r>
+    </w:p>
+    <w:p>
+      <w:pPr>
+        <w:rPr>
+          <w:sz w:val="28"/>
+          <w:szCs w:val="28"/>
+        </w:rPr>
+      </w:pPr>
+    </w:p>
+    <w:p>
+      <w:pPr>
+        <w:rPr>
+          <w:sz w:val="28"/>
+          <w:szCs w:val="28"/>
+        </w:rPr>
+      </w:pPr>
+      <w:r>
+        <w:rPr>
+          <w:sz w:val="28"/>
+          <w:szCs w:val="28"/>
+        </w:rPr>
+        <w:tab/>
+        <w:t>5.2.4 Входные данные</w:t>
+      </w:r>
+    </w:p>
+    <w:p>
+      <w:pPr>
+        <w:rPr>
+          <w:sz w:val="28"/>
+          <w:szCs w:val="28"/>
+        </w:rPr>
+      </w:pPr>
+      <w:r>
+        <w:rPr>
+          <w:sz w:val="28"/>
+          <w:szCs w:val="28"/>
+        </w:rPr>
+        <w:tab/>
+      </w:r>
+    </w:p>
+    <w:p>
+      <w:pPr>
+        <w:rPr>
+          <w:sz w:val="28"/>
+          <w:szCs w:val="28"/>
+        </w:rPr>
+      </w:pPr>
+      <w:r>
+        <w:rPr>
+          <w:sz w:val="28"/>
+          <w:szCs w:val="28"/>
+        </w:rPr>
+        <w:tab/>
+        <w:t>Программа не нуждается во входных данных.</w:t>
+      </w:r>
+    </w:p>
+    <w:p>
+      <w:pPr>
+        <w:rPr>
+          <w:sz w:val="28"/>
+          <w:szCs w:val="28"/>
+        </w:rPr>
+      </w:pPr>
+    </w:p>
+    <w:p>
+      <w:pPr>
+        <w:rPr>
+          <w:sz w:val="28"/>
+          <w:szCs w:val="28"/>
+        </w:rPr>
+      </w:pPr>
+      <w:r>
+        <w:rPr>
+          <w:sz w:val="28"/>
+          <w:szCs w:val="28"/>
+        </w:rPr>
+        <w:tab/>
+        <w:t>5.2.5 Выходные данные</w:t>
+      </w:r>
+    </w:p>
+    <w:p>
+      <w:pPr>
+        <w:rPr>
+          <w:sz w:val="28"/>
+          <w:szCs w:val="28"/>
+        </w:rPr>
+      </w:pPr>
+      <w:r>
+        <w:rPr>
+          <w:sz w:val="28"/>
+          <w:szCs w:val="28"/>
+        </w:rPr>
+        <w:tab/>
+      </w:r>
+    </w:p>
+    <w:p>
+      <w:pPr>
+        <w:rPr>
+          <w:sz w:val="28"/>
+          <w:szCs w:val="28"/>
+        </w:rPr>
+      </w:pPr>
+      <w:r>
+        <w:rPr>
+          <w:sz w:val="28"/>
+          <w:szCs w:val="28"/>
+        </w:rPr>
+        <w:tab/>
+        <w:t xml:space="preserve">Взаимодействие с пользователем осуществляется за счёт написанного пользовательского интерфейса. Таким образом выходные данные являются </w:t>
       </w:r>
       <w:r>
         <w:rPr>
@@ -2379,169 +2962,30 @@
           <w:szCs w:val="28"/>
           <w:lang w:val="en-US"/>
         </w:rPr>
-        <w:t>Opera</w:t>
-      </w:r>
-      <w:r>
-        <w:rPr>
-          <w:sz w:val="28"/>
-          <w:szCs w:val="28"/>
-        </w:rPr>
-        <w:t xml:space="preserve"> </w:t>
-      </w:r>
-      <w:r>
-        <w:rPr>
-          <w:sz w:val="28"/>
-          <w:szCs w:val="28"/>
-        </w:rPr>
-        <w:t xml:space="preserve">или </w:t>
-      </w:r>
-      <w:r>
-        <w:rPr>
-          <w:sz w:val="28"/>
-          <w:szCs w:val="28"/>
-          <w:lang w:val="en-US"/>
-        </w:rPr>
-        <w:t>Chrome</w:t>
-      </w:r>
-      <w:r>
-        <w:rPr>
-          <w:sz w:val="28"/>
-          <w:szCs w:val="28"/>
-        </w:rPr>
-        <w:t>.</w:t>
-      </w:r>
-      <w:r>
-        <w:rPr>
-          <w:sz w:val="28"/>
-          <w:szCs w:val="28"/>
-        </w:rPr>
-        <w:t xml:space="preserve"> Программа написана с помощью </w:t>
-      </w:r>
-      <w:proofErr w:type="spellStart"/>
-      <w:r>
-        <w:rPr>
-          <w:sz w:val="28"/>
-          <w:szCs w:val="28"/>
-          <w:lang w:val="en-US"/>
-        </w:rPr>
-        <w:t>JetBrains</w:t>
-      </w:r>
-      <w:proofErr w:type="spellEnd"/>
-      <w:r>
-        <w:rPr>
-          <w:sz w:val="28"/>
-          <w:szCs w:val="28"/>
-        </w:rPr>
-        <w:t xml:space="preserve"> </w:t>
-      </w:r>
-      <w:r>
-        <w:rPr>
-          <w:sz w:val="28"/>
-          <w:szCs w:val="28"/>
-          <w:lang w:val="en-US"/>
-        </w:rPr>
-        <w:t>Rider</w:t>
-      </w:r>
-      <w:r>
-        <w:rPr>
-          <w:sz w:val="28"/>
-          <w:szCs w:val="28"/>
-        </w:rPr>
-        <w:t xml:space="preserve"> 2018</w:t>
-      </w:r>
-      <w:r>
-        <w:rPr>
-          <w:sz w:val="28"/>
-          <w:szCs w:val="28"/>
-        </w:rPr>
-        <w:t>.</w:t>
-      </w:r>
-    </w:p>
-    <w:p>
-      <w:pPr>
-        <w:rPr>
-          <w:sz w:val="28"/>
-          <w:szCs w:val="28"/>
-          <w:lang w:val="en-US"/>
-        </w:rPr>
-      </w:pPr>
-    </w:p>
-    <w:p>
-      <w:pPr>
-        <w:rPr>
-          <w:sz w:val="28"/>
-          <w:szCs w:val="28"/>
-          <w:lang w:val="en-US"/>
-        </w:rPr>
-      </w:pPr>
-      <w:r>
-        <w:rPr>
-          <w:sz w:val="28"/>
-          <w:szCs w:val="28"/>
-          <w:lang w:val="en-US"/>
-        </w:rPr>
-        <w:tab/>
-      </w:r>
-      <w:r>
-        <w:rPr>
-          <w:sz w:val="28"/>
-          <w:szCs w:val="28"/>
-        </w:rPr>
-        <w:t xml:space="preserve">5.2.2 </w:t>
-      </w:r>
-      <w:r>
-        <w:rPr>
-          <w:sz w:val="28"/>
-          <w:szCs w:val="28"/>
-        </w:rPr>
-        <w:t>Функциональное назначение</w:t>
-      </w:r>
-    </w:p>
-    <w:p>
-      <w:pPr>
-        <w:rPr>
-          <w:sz w:val="28"/>
-          <w:szCs w:val="28"/>
-        </w:rPr>
-      </w:pPr>
-      <w:r>
-        <w:rPr>
-          <w:sz w:val="28"/>
-          <w:szCs w:val="28"/>
-        </w:rPr>
-        <w:t xml:space="preserve"> </w:t>
-      </w:r>
-    </w:p>
-    <w:p>
-      <w:pPr>
-        <w:rPr>
-          <w:sz w:val="28"/>
-          <w:szCs w:val="28"/>
-        </w:rPr>
-      </w:pPr>
-      <w:r>
-        <w:rPr>
-          <w:sz w:val="28"/>
-          <w:szCs w:val="28"/>
-          <w:lang w:val="en-US"/>
-        </w:rPr>
-        <w:tab/>
-      </w:r>
-      <w:r>
-        <w:rPr>
-          <w:sz w:val="28"/>
-          <w:szCs w:val="28"/>
-        </w:rPr>
-        <w:t>Программа предназначена для контроля успеваемости студентов конкретного учебного заведения. Отображение данной программы в мобильных браузерах может быть некорректным.</w:t>
-      </w:r>
-    </w:p>
-    <w:p>
-      <w:pPr>
-        <w:rPr>
-          <w:sz w:val="28"/>
-          <w:szCs w:val="28"/>
-        </w:rPr>
-      </w:pPr>
+        <w:t xml:space="preserve">HTML </w:t>
+      </w:r>
+      <w:r>
+        <w:rPr>
+          <w:sz w:val="28"/>
+          <w:szCs w:val="28"/>
+        </w:rPr>
+        <w:t xml:space="preserve">страницей. </w:t>
+      </w:r>
+    </w:p>
+    <w:p>
+      <w:pPr>
+        <w:rPr>
+          <w:sz w:val="28"/>
+          <w:szCs w:val="28"/>
+        </w:rPr>
+      </w:pPr>
+      <w:r>
+        <w:rPr>
+          <w:sz w:val="28"/>
+          <w:szCs w:val="28"/>
+        </w:rPr>
+        <w:tab/>
+      </w:r>
     </w:p>
     <w:p>
       <w:pPr>
@@ -2560,8 +3004,8 @@
           <w:bCs w:val="0"/>
           <w:sz w:val="28"/>
           <w:szCs w:val="28"/>
-          <w:lang w:val="en-US"/>
-        </w:rPr>
+        </w:rPr>
+        <w:lastRenderedPageBreak/>
         <w:tab/>
       </w:r>
       <w:r>
@@ -2602,7 +3046,6 @@
           <w:bCs w:val="0"/>
           <w:sz w:val="28"/>
           <w:szCs w:val="28"/>
-          <w:lang w:val="en-US"/>
         </w:rPr>
         <w:tab/>
       </w:r>

</xml_diff>